<commit_message>
Jobsheet 7 - Inheritance 2
</commit_message>
<xml_diff>
--- a/07. Inheritance 2/LAPORAN PRAKTIKUM INHERITANCE 2.docx
+++ b/07. Inheritance 2/LAPORAN PRAKTIKUM INHERITANCE 2.docx
@@ -8167,6 +8167,7 @@
         <w:ind w:right="95"/>
         <w:jc w:val="both"/>
         <w:rPr>
+          <w:w w:val="105"/>
           <w:sz w:val="21"/>
         </w:rPr>
       </w:pPr>
@@ -8501,6 +8502,22 @@
     </w:p>
     <w:p>
       <w:pPr>
+        <w:widowControl w:val="0"/>
+        <w:tabs>
+          <w:tab w:val="left" w:pos="2050"/>
+        </w:tabs>
+        <w:autoSpaceDE w:val="0"/>
+        <w:autoSpaceDN w:val="0"/>
+        <w:spacing w:before="56" w:line="271" w:lineRule="auto"/>
+        <w:ind w:right="95"/>
+        <w:jc w:val="both"/>
+        <w:rPr>
+          <w:sz w:val="21"/>
+        </w:rPr>
+      </w:pPr>
+    </w:p>
+    <w:p>
+      <w:pPr>
         <w:spacing w:after="120" w:line="276" w:lineRule="auto"/>
         <w:jc w:val="center"/>
         <w:rPr>
@@ -8514,17 +8531,9 @@
           <w:noProof/>
         </w:rPr>
         <w:drawing>
-          <wp:anchor distT="0" distB="0" distL="0" distR="0" simplePos="0" relativeHeight="251659264" behindDoc="0" locked="0" layoutInCell="1" allowOverlap="1" wp14:anchorId="452E96A4" wp14:editId="41F09A65">
-            <wp:simplePos x="0" y="0"/>
-            <wp:positionH relativeFrom="margin">
-              <wp:align>left</wp:align>
-            </wp:positionH>
-            <wp:positionV relativeFrom="paragraph">
-              <wp:posOffset>327025</wp:posOffset>
-            </wp:positionV>
+          <wp:inline distT="0" distB="0" distL="0" distR="0" wp14:anchorId="452E96A4" wp14:editId="7F366BB6">
             <wp:extent cx="5727700" cy="2043430"/>
             <wp:effectExtent l="0" t="0" r="6350" b="0"/>
-            <wp:wrapTopAndBottom/>
             <wp:docPr id="81" name="image40.png"/>
             <wp:cNvGraphicFramePr>
               <a:graphicFrameLocks xmlns:a="http://schemas.openxmlformats.org/drawingml/2006/main" noChangeAspect="1"/>
@@ -8537,7 +8546,13 @@
                     <pic:cNvPicPr/>
                   </pic:nvPicPr>
                   <pic:blipFill>
-                    <a:blip r:embed="rId26" cstate="print"/>
+                    <a:blip r:embed="rId26" cstate="print">
+                      <a:extLst>
+                        <a:ext uri="{28A0092B-C50C-407E-A947-70E740481C1C}">
+                          <a14:useLocalDpi xmlns:a14="http://schemas.microsoft.com/office/drawing/2010/main" val="0"/>
+                        </a:ext>
+                      </a:extLst>
+                    </a:blip>
                     <a:stretch>
                       <a:fillRect/>
                     </a:stretch>
@@ -8554,13 +8569,7 @@
                 </pic:pic>
               </a:graphicData>
             </a:graphic>
-            <wp14:sizeRelH relativeFrom="margin">
-              <wp14:pctWidth>0</wp14:pctWidth>
-            </wp14:sizeRelH>
-            <wp14:sizeRelV relativeFrom="margin">
-              <wp14:pctHeight>0</wp14:pctHeight>
-            </wp14:sizeRelV>
-          </wp:anchor>
+          </wp:inline>
         </w:drawing>
       </w:r>
     </w:p>
@@ -8574,10 +8583,642 @@
           <w:szCs w:val="24"/>
         </w:rPr>
       </w:pPr>
+      <w:r>
+        <w:rPr>
+          <w:rFonts w:ascii="Times New Roman" w:hAnsi="Times New Roman" w:cs="Times New Roman"/>
+          <w:sz w:val="24"/>
+          <w:szCs w:val="24"/>
+        </w:rPr>
+        <w:t>JAWABAN</w:t>
+      </w:r>
+    </w:p>
+    <w:p>
+      <w:pPr>
+        <w:spacing w:after="120" w:line="276" w:lineRule="auto"/>
+        <w:jc w:val="center"/>
+        <w:rPr>
+          <w:rFonts w:ascii="Times New Roman" w:hAnsi="Times New Roman" w:cs="Times New Roman"/>
+          <w:sz w:val="24"/>
+          <w:szCs w:val="24"/>
+        </w:rPr>
+      </w:pPr>
+    </w:p>
+    <w:p>
+      <w:pPr>
+        <w:pStyle w:val="ListParagraph"/>
+        <w:numPr>
+          <w:ilvl w:val="2"/>
+          <w:numId w:val="6"/>
+        </w:numPr>
+        <w:spacing w:after="120" w:line="276" w:lineRule="auto"/>
+        <w:ind w:left="709"/>
+        <w:rPr>
+          <w:rFonts w:ascii="Times New Roman" w:hAnsi="Times New Roman" w:cs="Times New Roman"/>
+          <w:sz w:val="24"/>
+          <w:szCs w:val="24"/>
+        </w:rPr>
+      </w:pPr>
+      <w:r>
+        <w:rPr>
+          <w:rFonts w:ascii="Times New Roman" w:hAnsi="Times New Roman" w:cs="Times New Roman"/>
+          <w:sz w:val="24"/>
+          <w:szCs w:val="24"/>
+        </w:rPr>
+        <w:t>Source Code</w:t>
+      </w:r>
+    </w:p>
+    <w:p>
+      <w:pPr>
+        <w:pStyle w:val="ListParagraph"/>
+        <w:numPr>
+          <w:ilvl w:val="3"/>
+          <w:numId w:val="6"/>
+        </w:numPr>
+        <w:spacing w:after="120" w:line="276" w:lineRule="auto"/>
+        <w:ind w:left="1134"/>
+        <w:rPr>
+          <w:rFonts w:ascii="Times New Roman" w:hAnsi="Times New Roman" w:cs="Times New Roman"/>
+          <w:sz w:val="24"/>
+          <w:szCs w:val="24"/>
+        </w:rPr>
+      </w:pPr>
+      <w:proofErr w:type="spellStart"/>
+      <w:r>
+        <w:rPr>
+          <w:rFonts w:ascii="Times New Roman" w:hAnsi="Times New Roman" w:cs="Times New Roman"/>
+          <w:sz w:val="24"/>
+          <w:szCs w:val="24"/>
+        </w:rPr>
+        <w:t>Komputer</w:t>
+      </w:r>
+      <w:proofErr w:type="spellEnd"/>
+    </w:p>
+    <w:p>
+      <w:pPr>
+        <w:spacing w:after="120" w:line="276" w:lineRule="auto"/>
+        <w:jc w:val="center"/>
+        <w:rPr>
+          <w:rFonts w:ascii="Times New Roman" w:hAnsi="Times New Roman" w:cs="Times New Roman"/>
+          <w:sz w:val="24"/>
+          <w:szCs w:val="24"/>
+        </w:rPr>
+      </w:pPr>
+      <w:r>
+        <w:rPr>
+          <w:rFonts w:ascii="Times New Roman" w:hAnsi="Times New Roman" w:cs="Times New Roman"/>
+          <w:sz w:val="24"/>
+          <w:szCs w:val="24"/>
+        </w:rPr>
+        <w:drawing>
+          <wp:inline distT="0" distB="0" distL="0" distR="0" wp14:anchorId="42D1E640" wp14:editId="112E192C">
+            <wp:extent cx="5731510" cy="3751580"/>
+            <wp:effectExtent l="0" t="0" r="2540" b="1270"/>
+            <wp:docPr id="45" name="Picture 45"/>
+            <wp:cNvGraphicFramePr>
+              <a:graphicFrameLocks xmlns:a="http://schemas.openxmlformats.org/drawingml/2006/main" noChangeAspect="1"/>
+            </wp:cNvGraphicFramePr>
+            <a:graphic xmlns:a="http://schemas.openxmlformats.org/drawingml/2006/main">
+              <a:graphicData uri="http://schemas.openxmlformats.org/drawingml/2006/picture">
+                <pic:pic xmlns:pic="http://schemas.openxmlformats.org/drawingml/2006/picture">
+                  <pic:nvPicPr>
+                    <pic:cNvPr id="1" name=""/>
+                    <pic:cNvPicPr/>
+                  </pic:nvPicPr>
+                  <pic:blipFill>
+                    <a:blip r:embed="rId27"/>
+                    <a:stretch>
+                      <a:fillRect/>
+                    </a:stretch>
+                  </pic:blipFill>
+                  <pic:spPr>
+                    <a:xfrm>
+                      <a:off x="0" y="0"/>
+                      <a:ext cx="5731510" cy="3751580"/>
+                    </a:xfrm>
+                    <a:prstGeom prst="rect">
+                      <a:avLst/>
+                    </a:prstGeom>
+                  </pic:spPr>
+                </pic:pic>
+              </a:graphicData>
+            </a:graphic>
+          </wp:inline>
+        </w:drawing>
+      </w:r>
+    </w:p>
+    <w:p>
+      <w:pPr>
+        <w:spacing w:after="120" w:line="276" w:lineRule="auto"/>
+        <w:jc w:val="center"/>
+        <w:rPr>
+          <w:rFonts w:ascii="Times New Roman" w:hAnsi="Times New Roman" w:cs="Times New Roman"/>
+          <w:sz w:val="24"/>
+          <w:szCs w:val="24"/>
+        </w:rPr>
+      </w:pPr>
+    </w:p>
+    <w:p>
+      <w:pPr>
+        <w:pStyle w:val="ListParagraph"/>
+        <w:numPr>
+          <w:ilvl w:val="3"/>
+          <w:numId w:val="6"/>
+        </w:numPr>
+        <w:spacing w:after="120" w:line="276" w:lineRule="auto"/>
+        <w:ind w:left="1134"/>
+        <w:rPr>
+          <w:rFonts w:ascii="Times New Roman" w:hAnsi="Times New Roman" w:cs="Times New Roman"/>
+          <w:sz w:val="24"/>
+          <w:szCs w:val="24"/>
+        </w:rPr>
+      </w:pPr>
+      <w:r>
+        <w:rPr>
+          <w:rFonts w:ascii="Times New Roman" w:hAnsi="Times New Roman" w:cs="Times New Roman"/>
+          <w:sz w:val="24"/>
+          <w:szCs w:val="24"/>
+        </w:rPr>
+        <w:lastRenderedPageBreak/>
+        <w:t>Laptop</w:t>
+      </w:r>
+    </w:p>
+    <w:p>
+      <w:pPr>
+        <w:spacing w:after="120" w:line="276" w:lineRule="auto"/>
+        <w:jc w:val="center"/>
+        <w:rPr>
+          <w:rFonts w:ascii="Times New Roman" w:hAnsi="Times New Roman" w:cs="Times New Roman"/>
+          <w:sz w:val="24"/>
+          <w:szCs w:val="24"/>
+        </w:rPr>
+      </w:pPr>
+      <w:r>
+        <w:rPr>
+          <w:rFonts w:ascii="Times New Roman" w:hAnsi="Times New Roman" w:cs="Times New Roman"/>
+          <w:sz w:val="24"/>
+          <w:szCs w:val="24"/>
+        </w:rPr>
+        <w:drawing>
+          <wp:inline distT="0" distB="0" distL="0" distR="0" wp14:anchorId="2F11DEC6" wp14:editId="5B9C0BFF">
+            <wp:extent cx="5632739" cy="3867349"/>
+            <wp:effectExtent l="0" t="0" r="6350" b="0"/>
+            <wp:docPr id="46" name="Picture 46"/>
+            <wp:cNvGraphicFramePr>
+              <a:graphicFrameLocks xmlns:a="http://schemas.openxmlformats.org/drawingml/2006/main" noChangeAspect="1"/>
+            </wp:cNvGraphicFramePr>
+            <a:graphic xmlns:a="http://schemas.openxmlformats.org/drawingml/2006/main">
+              <a:graphicData uri="http://schemas.openxmlformats.org/drawingml/2006/picture">
+                <pic:pic xmlns:pic="http://schemas.openxmlformats.org/drawingml/2006/picture">
+                  <pic:nvPicPr>
+                    <pic:cNvPr id="1" name=""/>
+                    <pic:cNvPicPr/>
+                  </pic:nvPicPr>
+                  <pic:blipFill>
+                    <a:blip r:embed="rId28"/>
+                    <a:stretch>
+                      <a:fillRect/>
+                    </a:stretch>
+                  </pic:blipFill>
+                  <pic:spPr>
+                    <a:xfrm>
+                      <a:off x="0" y="0"/>
+                      <a:ext cx="5632739" cy="3867349"/>
+                    </a:xfrm>
+                    <a:prstGeom prst="rect">
+                      <a:avLst/>
+                    </a:prstGeom>
+                  </pic:spPr>
+                </pic:pic>
+              </a:graphicData>
+            </a:graphic>
+          </wp:inline>
+        </w:drawing>
+      </w:r>
+    </w:p>
+    <w:p>
+      <w:pPr>
+        <w:pStyle w:val="ListParagraph"/>
+        <w:numPr>
+          <w:ilvl w:val="3"/>
+          <w:numId w:val="6"/>
+        </w:numPr>
+        <w:spacing w:after="120" w:line="276" w:lineRule="auto"/>
+        <w:ind w:left="1134"/>
+        <w:rPr>
+          <w:rFonts w:ascii="Times New Roman" w:hAnsi="Times New Roman" w:cs="Times New Roman"/>
+          <w:sz w:val="24"/>
+          <w:szCs w:val="24"/>
+        </w:rPr>
+      </w:pPr>
+      <w:r>
+        <w:rPr>
+          <w:rFonts w:ascii="Times New Roman" w:hAnsi="Times New Roman" w:cs="Times New Roman"/>
+          <w:sz w:val="24"/>
+          <w:szCs w:val="24"/>
+        </w:rPr>
+        <w:t>Pc</w:t>
+      </w:r>
+    </w:p>
+    <w:p>
+      <w:pPr>
+        <w:spacing w:after="120" w:line="276" w:lineRule="auto"/>
+        <w:rPr>
+          <w:rFonts w:ascii="Times New Roman" w:hAnsi="Times New Roman" w:cs="Times New Roman"/>
+          <w:sz w:val="24"/>
+          <w:szCs w:val="24"/>
+        </w:rPr>
+      </w:pPr>
+      <w:r>
+        <w:rPr>
+          <w:rFonts w:ascii="Times New Roman" w:hAnsi="Times New Roman" w:cs="Times New Roman"/>
+          <w:sz w:val="24"/>
+          <w:szCs w:val="24"/>
+        </w:rPr>
+        <w:drawing>
+          <wp:inline distT="0" distB="0" distL="0" distR="0" wp14:anchorId="54F93483" wp14:editId="36D5581F">
+            <wp:extent cx="5731510" cy="2772410"/>
+            <wp:effectExtent l="0" t="0" r="2540" b="8890"/>
+            <wp:docPr id="48" name="Picture 48"/>
+            <wp:cNvGraphicFramePr>
+              <a:graphicFrameLocks xmlns:a="http://schemas.openxmlformats.org/drawingml/2006/main" noChangeAspect="1"/>
+            </wp:cNvGraphicFramePr>
+            <a:graphic xmlns:a="http://schemas.openxmlformats.org/drawingml/2006/main">
+              <a:graphicData uri="http://schemas.openxmlformats.org/drawingml/2006/picture">
+                <pic:pic xmlns:pic="http://schemas.openxmlformats.org/drawingml/2006/picture">
+                  <pic:nvPicPr>
+                    <pic:cNvPr id="1" name=""/>
+                    <pic:cNvPicPr/>
+                  </pic:nvPicPr>
+                  <pic:blipFill>
+                    <a:blip r:embed="rId29"/>
+                    <a:stretch>
+                      <a:fillRect/>
+                    </a:stretch>
+                  </pic:blipFill>
+                  <pic:spPr>
+                    <a:xfrm>
+                      <a:off x="0" y="0"/>
+                      <a:ext cx="5731510" cy="2772410"/>
+                    </a:xfrm>
+                    <a:prstGeom prst="rect">
+                      <a:avLst/>
+                    </a:prstGeom>
+                  </pic:spPr>
+                </pic:pic>
+              </a:graphicData>
+            </a:graphic>
+          </wp:inline>
+        </w:drawing>
+      </w:r>
+    </w:p>
+    <w:p>
+      <w:pPr>
+        <w:spacing w:after="120" w:line="276" w:lineRule="auto"/>
+        <w:rPr>
+          <w:rFonts w:ascii="Times New Roman" w:hAnsi="Times New Roman" w:cs="Times New Roman"/>
+          <w:sz w:val="24"/>
+          <w:szCs w:val="24"/>
+        </w:rPr>
+      </w:pPr>
+    </w:p>
+    <w:p>
+      <w:pPr>
+        <w:spacing w:after="120" w:line="276" w:lineRule="auto"/>
+        <w:rPr>
+          <w:rFonts w:ascii="Times New Roman" w:hAnsi="Times New Roman" w:cs="Times New Roman"/>
+          <w:sz w:val="24"/>
+          <w:szCs w:val="24"/>
+        </w:rPr>
+      </w:pPr>
+    </w:p>
+    <w:p>
+      <w:pPr>
+        <w:spacing w:after="120" w:line="276" w:lineRule="auto"/>
+        <w:rPr>
+          <w:rFonts w:ascii="Times New Roman" w:hAnsi="Times New Roman" w:cs="Times New Roman"/>
+          <w:sz w:val="24"/>
+          <w:szCs w:val="24"/>
+        </w:rPr>
+      </w:pPr>
+    </w:p>
+    <w:p>
+      <w:pPr>
+        <w:spacing w:after="120" w:line="276" w:lineRule="auto"/>
+        <w:rPr>
+          <w:rFonts w:ascii="Times New Roman" w:hAnsi="Times New Roman" w:cs="Times New Roman"/>
+          <w:sz w:val="24"/>
+          <w:szCs w:val="24"/>
+        </w:rPr>
+      </w:pPr>
+    </w:p>
+    <w:p>
+      <w:pPr>
+        <w:pStyle w:val="ListParagraph"/>
+        <w:numPr>
+          <w:ilvl w:val="3"/>
+          <w:numId w:val="6"/>
+        </w:numPr>
+        <w:spacing w:after="120" w:line="276" w:lineRule="auto"/>
+        <w:ind w:left="1134"/>
+        <w:rPr>
+          <w:rFonts w:ascii="Times New Roman" w:hAnsi="Times New Roman" w:cs="Times New Roman"/>
+          <w:sz w:val="24"/>
+          <w:szCs w:val="24"/>
+        </w:rPr>
+      </w:pPr>
+      <w:r>
+        <w:rPr>
+          <w:rFonts w:ascii="Times New Roman" w:hAnsi="Times New Roman" w:cs="Times New Roman"/>
+          <w:sz w:val="24"/>
+          <w:szCs w:val="24"/>
+        </w:rPr>
+        <w:lastRenderedPageBreak/>
+        <w:t>Mac</w:t>
+      </w:r>
+    </w:p>
+    <w:p>
+      <w:pPr>
+        <w:spacing w:after="120" w:line="276" w:lineRule="auto"/>
+        <w:jc w:val="center"/>
+        <w:rPr>
+          <w:rFonts w:ascii="Times New Roman" w:hAnsi="Times New Roman" w:cs="Times New Roman"/>
+          <w:sz w:val="24"/>
+          <w:szCs w:val="24"/>
+        </w:rPr>
+      </w:pPr>
+      <w:r>
+        <w:rPr>
+          <w:rFonts w:ascii="Times New Roman" w:hAnsi="Times New Roman" w:cs="Times New Roman"/>
+          <w:sz w:val="24"/>
+          <w:szCs w:val="24"/>
+        </w:rPr>
+        <w:drawing>
+          <wp:inline distT="0" distB="0" distL="0" distR="0" wp14:anchorId="53082B89" wp14:editId="1AF4B1ED">
+            <wp:extent cx="5223850" cy="3858328"/>
+            <wp:effectExtent l="0" t="0" r="0" b="8890"/>
+            <wp:docPr id="47" name="Picture 47"/>
+            <wp:cNvGraphicFramePr>
+              <a:graphicFrameLocks xmlns:a="http://schemas.openxmlformats.org/drawingml/2006/main" noChangeAspect="1"/>
+            </wp:cNvGraphicFramePr>
+            <a:graphic xmlns:a="http://schemas.openxmlformats.org/drawingml/2006/main">
+              <a:graphicData uri="http://schemas.openxmlformats.org/drawingml/2006/picture">
+                <pic:pic xmlns:pic="http://schemas.openxmlformats.org/drawingml/2006/picture">
+                  <pic:nvPicPr>
+                    <pic:cNvPr id="1" name=""/>
+                    <pic:cNvPicPr/>
+                  </pic:nvPicPr>
+                  <pic:blipFill>
+                    <a:blip r:embed="rId30"/>
+                    <a:stretch>
+                      <a:fillRect/>
+                    </a:stretch>
+                  </pic:blipFill>
+                  <pic:spPr>
+                    <a:xfrm>
+                      <a:off x="0" y="0"/>
+                      <a:ext cx="5230250" cy="3863055"/>
+                    </a:xfrm>
+                    <a:prstGeom prst="rect">
+                      <a:avLst/>
+                    </a:prstGeom>
+                  </pic:spPr>
+                </pic:pic>
+              </a:graphicData>
+            </a:graphic>
+          </wp:inline>
+        </w:drawing>
+      </w:r>
+    </w:p>
+    <w:p>
+      <w:pPr>
+        <w:pStyle w:val="ListParagraph"/>
+        <w:numPr>
+          <w:ilvl w:val="3"/>
+          <w:numId w:val="6"/>
+        </w:numPr>
+        <w:spacing w:after="120" w:line="276" w:lineRule="auto"/>
+        <w:ind w:left="1134"/>
+        <w:rPr>
+          <w:rFonts w:ascii="Times New Roman" w:hAnsi="Times New Roman" w:cs="Times New Roman"/>
+          <w:sz w:val="24"/>
+          <w:szCs w:val="24"/>
+        </w:rPr>
+      </w:pPr>
+      <w:r>
+        <w:rPr>
+          <w:rFonts w:ascii="Times New Roman" w:hAnsi="Times New Roman" w:cs="Times New Roman"/>
+          <w:sz w:val="24"/>
+          <w:szCs w:val="24"/>
+        </w:rPr>
+        <w:t>Windows</w:t>
+      </w:r>
+    </w:p>
+    <w:p>
+      <w:pPr>
+        <w:spacing w:after="120" w:line="276" w:lineRule="auto"/>
+        <w:rPr>
+          <w:rFonts w:ascii="Times New Roman" w:hAnsi="Times New Roman" w:cs="Times New Roman"/>
+          <w:sz w:val="24"/>
+          <w:szCs w:val="24"/>
+        </w:rPr>
+      </w:pPr>
+      <w:r>
+        <w:rPr>
+          <w:rFonts w:ascii="Times New Roman" w:hAnsi="Times New Roman" w:cs="Times New Roman"/>
+          <w:sz w:val="24"/>
+          <w:szCs w:val="24"/>
+        </w:rPr>
+        <w:drawing>
+          <wp:inline distT="0" distB="0" distL="0" distR="0" wp14:anchorId="52D497C8" wp14:editId="7D80E1A4">
+            <wp:extent cx="5731510" cy="4023995"/>
+            <wp:effectExtent l="0" t="0" r="2540" b="0"/>
+            <wp:docPr id="49" name="Picture 49"/>
+            <wp:cNvGraphicFramePr>
+              <a:graphicFrameLocks xmlns:a="http://schemas.openxmlformats.org/drawingml/2006/main" noChangeAspect="1"/>
+            </wp:cNvGraphicFramePr>
+            <a:graphic xmlns:a="http://schemas.openxmlformats.org/drawingml/2006/main">
+              <a:graphicData uri="http://schemas.openxmlformats.org/drawingml/2006/picture">
+                <pic:pic xmlns:pic="http://schemas.openxmlformats.org/drawingml/2006/picture">
+                  <pic:nvPicPr>
+                    <pic:cNvPr id="1" name=""/>
+                    <pic:cNvPicPr/>
+                  </pic:nvPicPr>
+                  <pic:blipFill>
+                    <a:blip r:embed="rId31"/>
+                    <a:stretch>
+                      <a:fillRect/>
+                    </a:stretch>
+                  </pic:blipFill>
+                  <pic:spPr>
+                    <a:xfrm>
+                      <a:off x="0" y="0"/>
+                      <a:ext cx="5731510" cy="4023995"/>
+                    </a:xfrm>
+                    <a:prstGeom prst="rect">
+                      <a:avLst/>
+                    </a:prstGeom>
+                  </pic:spPr>
+                </pic:pic>
+              </a:graphicData>
+            </a:graphic>
+          </wp:inline>
+        </w:drawing>
+      </w:r>
+    </w:p>
+    <w:p>
+      <w:pPr>
+        <w:pStyle w:val="ListParagraph"/>
+        <w:numPr>
+          <w:ilvl w:val="2"/>
+          <w:numId w:val="6"/>
+        </w:numPr>
+        <w:spacing w:after="120" w:line="276" w:lineRule="auto"/>
+        <w:ind w:left="709"/>
+        <w:rPr>
+          <w:rFonts w:ascii="Times New Roman" w:hAnsi="Times New Roman" w:cs="Times New Roman"/>
+          <w:sz w:val="24"/>
+          <w:szCs w:val="24"/>
+        </w:rPr>
+      </w:pPr>
+      <w:r>
+        <w:rPr>
+          <w:rFonts w:ascii="Times New Roman" w:hAnsi="Times New Roman" w:cs="Times New Roman"/>
+          <w:sz w:val="24"/>
+          <w:szCs w:val="24"/>
+        </w:rPr>
+        <w:lastRenderedPageBreak/>
+        <w:t>Output</w:t>
+      </w:r>
+    </w:p>
+    <w:p>
+      <w:pPr>
+        <w:spacing w:after="120" w:line="276" w:lineRule="auto"/>
+        <w:jc w:val="center"/>
+        <w:rPr>
+          <w:rFonts w:ascii="Times New Roman" w:hAnsi="Times New Roman" w:cs="Times New Roman"/>
+          <w:sz w:val="24"/>
+          <w:szCs w:val="24"/>
+        </w:rPr>
+      </w:pPr>
+      <w:r>
+        <w:rPr>
+          <w:rFonts w:ascii="Times New Roman" w:hAnsi="Times New Roman" w:cs="Times New Roman"/>
+          <w:sz w:val="24"/>
+          <w:szCs w:val="24"/>
+        </w:rPr>
+        <w:drawing>
+          <wp:inline distT="0" distB="0" distL="0" distR="0" wp14:anchorId="0C4C6E42" wp14:editId="6B2EA308">
+            <wp:extent cx="3664138" cy="3372023"/>
+            <wp:effectExtent l="0" t="0" r="0" b="0"/>
+            <wp:docPr id="44" name="Picture 44"/>
+            <wp:cNvGraphicFramePr>
+              <a:graphicFrameLocks xmlns:a="http://schemas.openxmlformats.org/drawingml/2006/main" noChangeAspect="1"/>
+            </wp:cNvGraphicFramePr>
+            <a:graphic xmlns:a="http://schemas.openxmlformats.org/drawingml/2006/main">
+              <a:graphicData uri="http://schemas.openxmlformats.org/drawingml/2006/picture">
+                <pic:pic xmlns:pic="http://schemas.openxmlformats.org/drawingml/2006/picture">
+                  <pic:nvPicPr>
+                    <pic:cNvPr id="1" name=""/>
+                    <pic:cNvPicPr/>
+                  </pic:nvPicPr>
+                  <pic:blipFill>
+                    <a:blip r:embed="rId32"/>
+                    <a:stretch>
+                      <a:fillRect/>
+                    </a:stretch>
+                  </pic:blipFill>
+                  <pic:spPr>
+                    <a:xfrm>
+                      <a:off x="0" y="0"/>
+                      <a:ext cx="3664138" cy="3372023"/>
+                    </a:xfrm>
+                    <a:prstGeom prst="rect">
+                      <a:avLst/>
+                    </a:prstGeom>
+                  </pic:spPr>
+                </pic:pic>
+              </a:graphicData>
+            </a:graphic>
+          </wp:inline>
+        </w:drawing>
+      </w:r>
+    </w:p>
+    <w:p>
+      <w:pPr>
+        <w:spacing w:after="120" w:line="276" w:lineRule="auto"/>
+        <w:jc w:val="center"/>
+        <w:rPr>
+          <w:rFonts w:ascii="Times New Roman" w:hAnsi="Times New Roman" w:cs="Times New Roman"/>
+          <w:sz w:val="24"/>
+          <w:szCs w:val="24"/>
+        </w:rPr>
+      </w:pPr>
+    </w:p>
+    <w:p>
+      <w:pPr>
+        <w:spacing w:after="120" w:line="276" w:lineRule="auto"/>
+        <w:jc w:val="center"/>
+        <w:rPr>
+          <w:rFonts w:ascii="Times New Roman" w:hAnsi="Times New Roman" w:cs="Times New Roman"/>
+          <w:sz w:val="24"/>
+          <w:szCs w:val="24"/>
+        </w:rPr>
+      </w:pPr>
+    </w:p>
+    <w:p>
+      <w:pPr>
+        <w:spacing w:after="120" w:line="276" w:lineRule="auto"/>
+        <w:rPr>
+          <w:rFonts w:ascii="Times New Roman" w:hAnsi="Times New Roman" w:cs="Times New Roman"/>
+          <w:sz w:val="24"/>
+          <w:szCs w:val="24"/>
+        </w:rPr>
+      </w:pPr>
+    </w:p>
+    <w:p>
+      <w:pPr>
+        <w:spacing w:after="120" w:line="276" w:lineRule="auto"/>
+        <w:jc w:val="center"/>
+        <w:rPr>
+          <w:rFonts w:ascii="Times New Roman" w:hAnsi="Times New Roman" w:cs="Times New Roman"/>
+          <w:sz w:val="24"/>
+          <w:szCs w:val="24"/>
+        </w:rPr>
+      </w:pPr>
+      <w:r>
+        <w:rPr>
+          <w:rFonts w:ascii="Times New Roman" w:hAnsi="Times New Roman" w:cs="Times New Roman"/>
+          <w:sz w:val="24"/>
+          <w:szCs w:val="24"/>
+        </w:rPr>
+        <w:t xml:space="preserve">LINK GITHUB: </w:t>
+      </w:r>
+      <w:hyperlink r:id="rId33" w:history="1">
+        <w:r>
+          <w:rPr>
+            <w:rStyle w:val="Hyperlink"/>
+            <w:rFonts w:ascii="Times New Roman" w:hAnsi="Times New Roman" w:cs="Times New Roman"/>
+            <w:sz w:val="24"/>
+            <w:szCs w:val="24"/>
+          </w:rPr>
+          <w:t>https://github.com/HalimTeguh/Praktikum/tree/master/07.%20Inheritance%202</w:t>
+        </w:r>
+      </w:hyperlink>
+    </w:p>
+    <w:p>
+      <w:pPr>
+        <w:spacing w:after="120" w:line="276" w:lineRule="auto"/>
+        <w:jc w:val="center"/>
+        <w:rPr>
+          <w:rFonts w:ascii="Times New Roman" w:hAnsi="Times New Roman" w:cs="Times New Roman"/>
+          <w:sz w:val="24"/>
+          <w:szCs w:val="24"/>
+        </w:rPr>
+      </w:pPr>
     </w:p>
     <w:sectPr>
-      <w:headerReference w:type="default" r:id="rId27"/>
-      <w:footerReference w:type="default" r:id="rId28"/>
+      <w:headerReference w:type="default" r:id="rId34"/>
+      <w:footerReference w:type="default" r:id="rId35"/>
       <w:pgSz w:w="11906" w:h="16838"/>
       <w:pgMar w:top="1440" w:right="1440" w:bottom="1440" w:left="1440" w:header="708" w:footer="708" w:gutter="0"/>
       <w:cols w:space="708"/>
@@ -8909,7 +9550,7 @@
   <w:abstractNum w:abstractNumId="2" w15:restartNumberingAfterBreak="0">
     <w:nsid w:val="4918651D"/>
     <w:multiLevelType w:val="hybridMultilevel"/>
-    <w:tmpl w:val="FCFE3390"/>
+    <w:tmpl w:val="1468369E"/>
     <w:lvl w:ilvl="0" w:tplc="3809000F">
       <w:start w:val="1"/>
       <w:numFmt w:val="decimal"/>
@@ -8931,16 +9572,19 @@
         <w:ind w:left="1440" w:hanging="360"/>
       </w:pPr>
     </w:lvl>
-    <w:lvl w:ilvl="2" w:tplc="3809001B" w:tentative="1">
+    <w:lvl w:ilvl="2" w:tplc="98CEA19C">
       <w:start w:val="1"/>
-      <w:numFmt w:val="lowerRoman"/>
+      <w:numFmt w:val="upperLetter"/>
       <w:lvlText w:val="%3."/>
-      <w:lvlJc w:val="right"/>
-      <w:pPr>
-        <w:ind w:left="2160" w:hanging="180"/>
-      </w:pPr>
+      <w:lvlJc w:val="left"/>
+      <w:pPr>
+        <w:ind w:left="2340" w:hanging="360"/>
+      </w:pPr>
+      <w:rPr>
+        <w:rFonts w:hint="default"/>
+      </w:rPr>
     </w:lvl>
-    <w:lvl w:ilvl="3" w:tplc="3809000F" w:tentative="1">
+    <w:lvl w:ilvl="3" w:tplc="3809000F">
       <w:start w:val="1"/>
       <w:numFmt w:val="decimal"/>
       <w:lvlText w:val="%4."/>

</xml_diff>